<commit_message>
Set up team agreement
</commit_message>
<xml_diff>
--- a/Team Agreement.docx
+++ b/Team Agreement.docx
@@ -1,6 +1,6 @@
 
 <file path=word/document.xml><?xml version="1.0" encoding="utf-8"?>
-<w:document xmlns:wpc="http://schemas.microsoft.com/office/word/2010/wordprocessingCanvas" xmlns:mc="http://schemas.openxmlformats.org/markup-compatibility/2006" xmlns:o="urn:schemas-microsoft-com:office:office" xmlns:r="http://schemas.openxmlformats.org/officeDocument/2006/relationships" xmlns:m="http://schemas.openxmlformats.org/officeDocument/2006/math" xmlns:v="urn:schemas-microsoft-com:vml" xmlns:wp14="http://schemas.microsoft.com/office/word/2010/wordprocessingDrawing" xmlns:wp="http://schemas.openxmlformats.org/drawingml/2006/wordprocessingDrawing" xmlns:w10="urn:schemas-microsoft-com:office:word" xmlns:w="http://schemas.openxmlformats.org/wordprocessingml/2006/main" xmlns:w14="http://schemas.microsoft.com/office/word/2010/wordml" xmlns:w15="http://schemas.microsoft.com/office/word/2012/wordml" xmlns:wpg="http://schemas.microsoft.com/office/word/2010/wordprocessingGroup" xmlns:wpi="http://schemas.microsoft.com/office/word/2010/wordprocessingInk" xmlns:wne="http://schemas.microsoft.com/office/word/2006/wordml" xmlns:wps="http://schemas.microsoft.com/office/word/2010/wordprocessingShape" mc:Ignorable="w14 w15 wp14">
+<w:document xmlns:wpc="http://schemas.microsoft.com/office/word/2010/wordprocessingCanvas" xmlns:cx="http://schemas.microsoft.com/office/drawing/2014/chartex" xmlns:cx1="http://schemas.microsoft.com/office/drawing/2015/9/8/chartex" xmlns:cx2="http://schemas.microsoft.com/office/drawing/2015/10/21/chartex" xmlns:cx3="http://schemas.microsoft.com/office/drawing/2016/5/9/chartex" xmlns:cx4="http://schemas.microsoft.com/office/drawing/2016/5/10/chartex" xmlns:cx5="http://schemas.microsoft.com/office/drawing/2016/5/11/chartex" xmlns:cx6="http://schemas.microsoft.com/office/drawing/2016/5/12/chartex" xmlns:cx7="http://schemas.microsoft.com/office/drawing/2016/5/13/chartex" xmlns:cx8="http://schemas.microsoft.com/office/drawing/2016/5/14/chartex" xmlns:mc="http://schemas.openxmlformats.org/markup-compatibility/2006" xmlns:aink="http://schemas.microsoft.com/office/drawing/2016/ink" xmlns:am3d="http://schemas.microsoft.com/office/drawing/2017/model3d" xmlns:o="urn:schemas-microsoft-com:office:office" xmlns:r="http://schemas.openxmlformats.org/officeDocument/2006/relationships" xmlns:m="http://schemas.openxmlformats.org/officeDocument/2006/math" xmlns:v="urn:schemas-microsoft-com:vml" xmlns:wp14="http://schemas.microsoft.com/office/word/2010/wordprocessingDrawing" xmlns:wp="http://schemas.openxmlformats.org/drawingml/2006/wordprocessingDrawing" xmlns:w10="urn:schemas-microsoft-com:office:word" xmlns:w="http://schemas.openxmlformats.org/wordprocessingml/2006/main" xmlns:w14="http://schemas.microsoft.com/office/word/2010/wordml" xmlns:w15="http://schemas.microsoft.com/office/word/2012/wordml" xmlns:w16cid="http://schemas.microsoft.com/office/word/2016/wordml/cid" xmlns:w16se="http://schemas.microsoft.com/office/word/2015/wordml/symex" xmlns:wpg="http://schemas.microsoft.com/office/word/2010/wordprocessingGroup" xmlns:wpi="http://schemas.microsoft.com/office/word/2010/wordprocessingInk" xmlns:wne="http://schemas.microsoft.com/office/word/2006/wordml" xmlns:wps="http://schemas.microsoft.com/office/word/2010/wordprocessingShape" mc:Ignorable="w14 w15 w16se w16cid wp14">
   <w:body>
     <w:p>
       <w:pPr>
@@ -385,6 +385,7 @@
           <w:szCs w:val="20"/>
         </w:rPr>
       </w:pPr>
+      <w:proofErr w:type="spellStart"/>
       <w:r>
         <w:rPr>
           <w:rFonts w:ascii="Verdana" w:hAnsi="Verdana" w:cs="Tahoma"/>
@@ -393,18 +394,9 @@
           <w:sz w:val="24"/>
           <w:szCs w:val="20"/>
         </w:rPr>
-        <w:t>Zhi Choon Ng</w:t>
-      </w:r>
-    </w:p>
-    <w:p>
-      <w:pPr>
-        <w:jc w:val="center"/>
-        <w:rPr>
-          <w:rFonts w:ascii="Verdana" w:hAnsi="Verdana" w:cs="Tahoma"/>
-          <w:sz w:val="24"/>
-          <w:szCs w:val="20"/>
-        </w:rPr>
-      </w:pPr>
+        <w:t>Zhi</w:t>
+      </w:r>
+      <w:proofErr w:type="spellEnd"/>
       <w:r>
         <w:rPr>
           <w:rFonts w:ascii="Verdana" w:hAnsi="Verdana" w:cs="Tahoma"/>
@@ -413,70 +405,10 @@
           <w:sz w:val="24"/>
           <w:szCs w:val="20"/>
         </w:rPr>
-        <w:t>Jia Sheng Chong</w:t>
-      </w:r>
-    </w:p>
-    <w:p>
-      <w:pPr>
-        <w:rPr>
-          <w:rFonts w:ascii="Verdana" w:hAnsi="Verdana" w:cs="Tahoma"/>
-          <w:sz w:val="24"/>
-          <w:szCs w:val="20"/>
-        </w:rPr>
-      </w:pPr>
-    </w:p>
-    <w:p>
-      <w:pPr>
-        <w:jc w:val="center"/>
-        <w:rPr>
-          <w:rFonts w:ascii="Verdana" w:hAnsi="Verdana" w:cs="Tahoma"/>
-          <w:b/>
-          <w:sz w:val="24"/>
-          <w:szCs w:val="20"/>
-        </w:rPr>
-      </w:pPr>
-      <w:r>
-        <w:rPr>
-          <w:rFonts w:ascii="Verdana" w:hAnsi="Verdana" w:cs="Tahoma"/>
-          <w:b/>
-          <w:sz w:val="24"/>
-          <w:szCs w:val="20"/>
-        </w:rPr>
-        <w:t xml:space="preserve">Prepared </w:t>
-      </w:r>
-      <w:r>
-        <w:rPr>
-          <w:rFonts w:ascii="Verdana" w:hAnsi="Verdana" w:cs="Tahoma"/>
-          <w:b/>
-          <w:sz w:val="24"/>
-          <w:szCs w:val="20"/>
-        </w:rPr>
-        <w:t>for</w:t>
-      </w:r>
-      <w:r>
-        <w:rPr>
-          <w:rFonts w:ascii="Verdana" w:hAnsi="Verdana" w:cs="Tahoma"/>
-          <w:b/>
-          <w:sz w:val="24"/>
-          <w:szCs w:val="20"/>
-        </w:rPr>
-        <w:t>:</w:t>
-      </w:r>
-    </w:p>
-    <w:p>
-      <w:pPr>
-        <w:jc w:val="center"/>
-        <w:rPr>
-          <w:rFonts w:ascii="Verdana" w:hAnsi="Verdana" w:cs="Tahoma"/>
-          <w:b/>
-          <w:sz w:val="24"/>
-          <w:szCs w:val="20"/>
-        </w:rPr>
-      </w:pPr>
-    </w:p>
-    <w:p>
-      <w:pPr>
-        <w:jc w:val="center"/>
+        <w:t xml:space="preserve"> </w:t>
+      </w:r>
+      <w:proofErr w:type="spellStart"/>
+      <w:r>
         <w:rPr>
           <w:rFonts w:ascii="Verdana" w:hAnsi="Verdana" w:cs="Tahoma"/>
           <w:b/>
@@ -484,7 +416,9 @@
           <w:sz w:val="24"/>
           <w:szCs w:val="20"/>
         </w:rPr>
-      </w:pPr>
+        <w:t>Choon</w:t>
+      </w:r>
+      <w:proofErr w:type="spellEnd"/>
       <w:r>
         <w:rPr>
           <w:rFonts w:ascii="Verdana" w:hAnsi="Verdana" w:cs="Tahoma"/>
@@ -493,26 +427,28 @@
           <w:sz w:val="24"/>
           <w:szCs w:val="20"/>
         </w:rPr>
-        <w:t>Tutor Name</w:t>
-      </w:r>
-    </w:p>
-    <w:p>
-      <w:pPr>
+        <w:t xml:space="preserve"> Ng</w:t>
+      </w:r>
+    </w:p>
+    <w:p>
+      <w:pPr>
+        <w:jc w:val="center"/>
         <w:rPr>
           <w:rFonts w:ascii="Verdana" w:hAnsi="Verdana" w:cs="Tahoma"/>
           <w:sz w:val="24"/>
           <w:szCs w:val="20"/>
         </w:rPr>
       </w:pPr>
-    </w:p>
-    <w:p>
-      <w:pPr>
-        <w:rPr>
-          <w:rFonts w:ascii="Verdana" w:hAnsi="Verdana" w:cs="Tahoma"/>
+      <w:r>
+        <w:rPr>
+          <w:rFonts w:ascii="Verdana" w:hAnsi="Verdana" w:cs="Tahoma"/>
+          <w:b/>
+          <w:i/>
           <w:sz w:val="24"/>
           <w:szCs w:val="20"/>
         </w:rPr>
-      </w:pPr>
+        <w:t>Jia Sheng Chong</w:t>
+      </w:r>
     </w:p>
     <w:p>
       <w:pPr>
@@ -525,30 +461,41 @@
     </w:p>
     <w:p>
       <w:pPr>
-        <w:rPr>
-          <w:rFonts w:ascii="Verdana" w:hAnsi="Verdana" w:cs="Tahoma"/>
+        <w:jc w:val="center"/>
+        <w:rPr>
+          <w:rFonts w:ascii="Verdana" w:hAnsi="Verdana" w:cs="Tahoma"/>
+          <w:b/>
           <w:sz w:val="24"/>
           <w:szCs w:val="20"/>
         </w:rPr>
       </w:pPr>
-    </w:p>
-    <w:p>
-      <w:pPr>
-        <w:rPr>
-          <w:rFonts w:ascii="Verdana" w:hAnsi="Verdana" w:cs="Tahoma"/>
+      <w:r>
+        <w:rPr>
+          <w:rFonts w:ascii="Verdana" w:hAnsi="Verdana" w:cs="Tahoma"/>
+          <w:b/>
           <w:sz w:val="24"/>
           <w:szCs w:val="20"/>
         </w:rPr>
-      </w:pPr>
-    </w:p>
-    <w:p>
-      <w:pPr>
-        <w:rPr>
-          <w:rFonts w:ascii="Verdana" w:hAnsi="Verdana" w:cs="Tahoma"/>
+        <w:t xml:space="preserve">Prepared </w:t>
+      </w:r>
+      <w:r>
+        <w:rPr>
+          <w:rFonts w:ascii="Verdana" w:hAnsi="Verdana" w:cs="Tahoma"/>
+          <w:b/>
           <w:sz w:val="24"/>
           <w:szCs w:val="20"/>
         </w:rPr>
-      </w:pPr>
+        <w:t>for</w:t>
+      </w:r>
+      <w:r>
+        <w:rPr>
+          <w:rFonts w:ascii="Verdana" w:hAnsi="Verdana" w:cs="Tahoma"/>
+          <w:b/>
+          <w:sz w:val="24"/>
+          <w:szCs w:val="20"/>
+        </w:rPr>
+        <w:t>:</w:t>
+      </w:r>
     </w:p>
     <w:p>
       <w:pPr>
@@ -556,8 +503,19 @@
         <w:rPr>
           <w:rFonts w:ascii="Verdana" w:hAnsi="Verdana" w:cs="Tahoma"/>
           <w:b/>
+          <w:sz w:val="24"/>
+          <w:szCs w:val="20"/>
+        </w:rPr>
+      </w:pPr>
+    </w:p>
+    <w:p>
+      <w:pPr>
+        <w:jc w:val="center"/>
+        <w:rPr>
+          <w:rFonts w:ascii="Verdana" w:hAnsi="Verdana" w:cs="Tahoma"/>
+          <w:b/>
           <w:i/>
-          <w:sz w:val="20"/>
+          <w:sz w:val="24"/>
           <w:szCs w:val="20"/>
         </w:rPr>
       </w:pPr>
@@ -566,10 +524,107 @@
           <w:rFonts w:ascii="Verdana" w:hAnsi="Verdana" w:cs="Tahoma"/>
           <w:b/>
           <w:i/>
-          <w:sz w:val="20"/>
-          <w:szCs w:val="20"/>
-        </w:rPr>
-        <w:t>&lt;insert date&gt;</w:t>
+          <w:sz w:val="24"/>
+          <w:szCs w:val="20"/>
+        </w:rPr>
+        <w:t>Prakash Bhandari</w:t>
+      </w:r>
+    </w:p>
+    <w:p>
+      <w:pPr>
+        <w:rPr>
+          <w:rFonts w:ascii="Verdana" w:hAnsi="Verdana" w:cs="Tahoma"/>
+          <w:sz w:val="24"/>
+          <w:szCs w:val="20"/>
+        </w:rPr>
+      </w:pPr>
+    </w:p>
+    <w:p>
+      <w:pPr>
+        <w:rPr>
+          <w:rFonts w:ascii="Verdana" w:hAnsi="Verdana" w:cs="Tahoma"/>
+          <w:sz w:val="24"/>
+          <w:szCs w:val="20"/>
+        </w:rPr>
+      </w:pPr>
+    </w:p>
+    <w:p>
+      <w:pPr>
+        <w:rPr>
+          <w:rFonts w:ascii="Verdana" w:hAnsi="Verdana" w:cs="Tahoma"/>
+          <w:sz w:val="24"/>
+          <w:szCs w:val="20"/>
+        </w:rPr>
+      </w:pPr>
+    </w:p>
+    <w:p>
+      <w:pPr>
+        <w:rPr>
+          <w:rFonts w:ascii="Verdana" w:hAnsi="Verdana" w:cs="Tahoma"/>
+          <w:sz w:val="24"/>
+          <w:szCs w:val="20"/>
+        </w:rPr>
+      </w:pPr>
+    </w:p>
+    <w:p>
+      <w:pPr>
+        <w:rPr>
+          <w:rFonts w:ascii="Verdana" w:hAnsi="Verdana" w:cs="Tahoma"/>
+          <w:sz w:val="24"/>
+          <w:szCs w:val="20"/>
+        </w:rPr>
+      </w:pPr>
+    </w:p>
+    <w:p>
+      <w:pPr>
+        <w:rPr>
+          <w:rFonts w:ascii="Verdana" w:hAnsi="Verdana" w:cs="Tahoma"/>
+          <w:sz w:val="24"/>
+          <w:szCs w:val="20"/>
+        </w:rPr>
+      </w:pPr>
+    </w:p>
+    <w:p>
+      <w:pPr>
+        <w:jc w:val="center"/>
+        <w:rPr>
+          <w:rFonts w:ascii="Verdana" w:hAnsi="Verdana" w:cs="Tahoma"/>
+          <w:b/>
+          <w:i/>
+          <w:sz w:val="20"/>
+          <w:szCs w:val="20"/>
+        </w:rPr>
+      </w:pPr>
+      <w:r>
+        <w:rPr>
+          <w:rFonts w:ascii="Verdana" w:hAnsi="Verdana" w:cs="Tahoma"/>
+          <w:b/>
+          <w:i/>
+          <w:sz w:val="20"/>
+          <w:szCs w:val="20"/>
+        </w:rPr>
+        <w:t>30</w:t>
+      </w:r>
+      <w:r>
+        <w:rPr>
+          <w:rFonts w:ascii="Verdana" w:hAnsi="Verdana" w:cs="Tahoma"/>
+          <w:b/>
+          <w:i/>
+          <w:sz w:val="20"/>
+          <w:szCs w:val="20"/>
+          <w:vertAlign w:val="superscript"/>
+        </w:rPr>
+        <w:t>th</w:t>
+      </w:r>
+      <w:r>
+        <w:rPr>
+          <w:rFonts w:ascii="Verdana" w:hAnsi="Verdana" w:cs="Tahoma"/>
+          <w:b/>
+          <w:i/>
+          <w:sz w:val="20"/>
+          <w:szCs w:val="20"/>
+        </w:rPr>
+        <w:t xml:space="preserve"> July 2017</w:t>
       </w:r>
     </w:p>
     <w:p>
@@ -771,7 +826,17 @@
                 <w:sz w:val="20"/>
                 <w:szCs w:val="20"/>
               </w:rPr>
-              <w:t>&lt;insert project name&gt;</w:t>
+              <w:t>S</w:t>
+            </w:r>
+            <w:r>
+              <w:rPr>
+                <w:rFonts w:ascii="Verdana" w:hAnsi="Verdana" w:cs="Tahoma"/>
+                <w:b/>
+                <w:i/>
+                <w:sz w:val="20"/>
+                <w:szCs w:val="20"/>
+              </w:rPr>
+              <w:t>uper Smart City</w:t>
             </w:r>
             <w:r>
               <w:rPr>
@@ -880,12 +945,435 @@
           <w:p>
             <w:pPr>
               <w:widowControl/>
-              <w:numPr>
-                <w:ilvl w:val="0"/>
-                <w:numId w:val="3"/>
-              </w:numPr>
               <w:suppressAutoHyphens w:val="0"/>
               <w:spacing w:before="120" w:after="120"/>
+              <w:ind w:left="720"/>
+              <w:jc w:val="center"/>
+              <w:rPr>
+                <w:rFonts w:ascii="Verdana" w:hAnsi="Verdana" w:cs="Tahoma"/>
+                <w:b/>
+                <w:i/>
+                <w:sz w:val="20"/>
+                <w:szCs w:val="20"/>
+              </w:rPr>
+            </w:pPr>
+            <w:r>
+              <w:rPr>
+                <w:rFonts w:ascii="Verdana" w:hAnsi="Verdana" w:cs="Tahoma"/>
+                <w:b/>
+                <w:i/>
+                <w:sz w:val="20"/>
+                <w:szCs w:val="20"/>
+              </w:rPr>
+              <w:t>Christian Jensen</w:t>
+            </w:r>
+          </w:p>
+        </w:tc>
+        <w:tc>
+          <w:tcPr>
+            <w:tcW w:w="3828" w:type="dxa"/>
+          </w:tcPr>
+          <w:p>
+            <w:pPr>
+              <w:spacing w:before="120" w:after="120"/>
+              <w:jc w:val="center"/>
+              <w:rPr>
+                <w:rFonts w:ascii="Verdana" w:hAnsi="Verdana" w:cs="Tahoma"/>
+                <w:i/>
+                <w:sz w:val="20"/>
+                <w:szCs w:val="20"/>
+              </w:rPr>
+            </w:pPr>
+          </w:p>
+        </w:tc>
+        <w:tc>
+          <w:tcPr>
+            <w:tcW w:w="2403" w:type="dxa"/>
+          </w:tcPr>
+          <w:p>
+            <w:pPr>
+              <w:spacing w:before="120" w:after="120"/>
+              <w:jc w:val="center"/>
+              <w:rPr>
+                <w:rFonts w:ascii="Verdana" w:hAnsi="Verdana" w:cs="Tahoma"/>
+                <w:i/>
+                <w:sz w:val="20"/>
+                <w:szCs w:val="20"/>
+              </w:rPr>
+            </w:pPr>
+            <w:r>
+              <w:rPr>
+                <w:rFonts w:ascii="Verdana" w:hAnsi="Verdana" w:cs="Tahoma"/>
+                <w:i/>
+                <w:sz w:val="20"/>
+                <w:szCs w:val="20"/>
+              </w:rPr>
+              <w:t>30</w:t>
+            </w:r>
+            <w:r>
+              <w:rPr>
+                <w:rFonts w:ascii="Verdana" w:hAnsi="Verdana" w:cs="Tahoma"/>
+                <w:i/>
+                <w:sz w:val="20"/>
+                <w:szCs w:val="20"/>
+                <w:vertAlign w:val="superscript"/>
+              </w:rPr>
+              <w:t>th</w:t>
+            </w:r>
+            <w:r>
+              <w:rPr>
+                <w:rFonts w:ascii="Verdana" w:hAnsi="Verdana" w:cs="Tahoma"/>
+                <w:i/>
+                <w:sz w:val="20"/>
+                <w:szCs w:val="20"/>
+              </w:rPr>
+              <w:t xml:space="preserve"> July 17</w:t>
+            </w:r>
+          </w:p>
+        </w:tc>
+      </w:tr>
+      <w:tr>
+        <w:trPr>
+          <w:trHeight w:val="299"/>
+        </w:trPr>
+        <w:tc>
+          <w:tcPr>
+            <w:tcW w:w="3510" w:type="dxa"/>
+          </w:tcPr>
+          <w:p>
+            <w:pPr>
+              <w:widowControl/>
+              <w:suppressAutoHyphens w:val="0"/>
+              <w:spacing w:before="120" w:after="120"/>
+              <w:ind w:left="720"/>
+              <w:jc w:val="center"/>
+              <w:rPr>
+                <w:rFonts w:ascii="Verdana" w:hAnsi="Verdana" w:cs="Tahoma"/>
+                <w:b/>
+                <w:i/>
+                <w:sz w:val="20"/>
+                <w:szCs w:val="20"/>
+              </w:rPr>
+            </w:pPr>
+            <w:r>
+              <w:rPr>
+                <w:rFonts w:ascii="Verdana" w:hAnsi="Verdana" w:cs="Tahoma"/>
+                <w:b/>
+                <w:i/>
+                <w:sz w:val="20"/>
+                <w:szCs w:val="20"/>
+              </w:rPr>
+              <w:t>Harry Rankin</w:t>
+            </w:r>
+          </w:p>
+        </w:tc>
+        <w:tc>
+          <w:tcPr>
+            <w:tcW w:w="3828" w:type="dxa"/>
+          </w:tcPr>
+          <w:p>
+            <w:pPr>
+              <w:spacing w:before="120" w:after="120"/>
+              <w:jc w:val="center"/>
+              <w:rPr>
+                <w:rFonts w:ascii="Verdana" w:hAnsi="Verdana" w:cs="Tahoma"/>
+                <w:i/>
+                <w:sz w:val="20"/>
+                <w:szCs w:val="20"/>
+              </w:rPr>
+            </w:pPr>
+          </w:p>
+        </w:tc>
+        <w:tc>
+          <w:tcPr>
+            <w:tcW w:w="2403" w:type="dxa"/>
+          </w:tcPr>
+          <w:p>
+            <w:pPr>
+              <w:spacing w:before="120" w:after="120"/>
+              <w:jc w:val="center"/>
+              <w:rPr>
+                <w:rFonts w:ascii="Verdana" w:hAnsi="Verdana" w:cs="Tahoma"/>
+                <w:i/>
+                <w:sz w:val="20"/>
+                <w:szCs w:val="20"/>
+              </w:rPr>
+            </w:pPr>
+            <w:r>
+              <w:rPr>
+                <w:rFonts w:ascii="Verdana" w:hAnsi="Verdana" w:cs="Tahoma"/>
+                <w:i/>
+                <w:sz w:val="20"/>
+                <w:szCs w:val="20"/>
+              </w:rPr>
+              <w:t>30</w:t>
+            </w:r>
+            <w:r>
+              <w:rPr>
+                <w:rFonts w:ascii="Verdana" w:hAnsi="Verdana" w:cs="Tahoma"/>
+                <w:i/>
+                <w:sz w:val="20"/>
+                <w:szCs w:val="20"/>
+                <w:vertAlign w:val="superscript"/>
+              </w:rPr>
+              <w:t>th</w:t>
+            </w:r>
+            <w:r>
+              <w:rPr>
+                <w:rFonts w:ascii="Verdana" w:hAnsi="Verdana" w:cs="Tahoma"/>
+                <w:i/>
+                <w:sz w:val="20"/>
+                <w:szCs w:val="20"/>
+              </w:rPr>
+              <w:t xml:space="preserve"> July 17</w:t>
+            </w:r>
+          </w:p>
+        </w:tc>
+      </w:tr>
+      <w:tr>
+        <w:trPr>
+          <w:trHeight w:val="299"/>
+        </w:trPr>
+        <w:tc>
+          <w:tcPr>
+            <w:tcW w:w="3510" w:type="dxa"/>
+          </w:tcPr>
+          <w:p>
+            <w:pPr>
+              <w:widowControl/>
+              <w:suppressAutoHyphens w:val="0"/>
+              <w:spacing w:before="120" w:after="120"/>
+              <w:ind w:left="360"/>
+              <w:jc w:val="center"/>
+              <w:rPr>
+                <w:rFonts w:ascii="Verdana" w:hAnsi="Verdana" w:cs="Tahoma"/>
+                <w:b/>
+                <w:i/>
+                <w:sz w:val="20"/>
+                <w:szCs w:val="20"/>
+              </w:rPr>
+            </w:pPr>
+            <w:proofErr w:type="spellStart"/>
+            <w:r>
+              <w:rPr>
+                <w:rFonts w:ascii="Verdana" w:hAnsi="Verdana" w:cs="Tahoma"/>
+                <w:b/>
+                <w:i/>
+                <w:sz w:val="20"/>
+                <w:szCs w:val="20"/>
+              </w:rPr>
+              <w:t>Zhi</w:t>
+            </w:r>
+            <w:proofErr w:type="spellEnd"/>
+            <w:r>
+              <w:rPr>
+                <w:rFonts w:ascii="Verdana" w:hAnsi="Verdana" w:cs="Tahoma"/>
+                <w:b/>
+                <w:i/>
+                <w:sz w:val="20"/>
+                <w:szCs w:val="20"/>
+              </w:rPr>
+              <w:t xml:space="preserve"> </w:t>
+            </w:r>
+            <w:proofErr w:type="spellStart"/>
+            <w:r>
+              <w:rPr>
+                <w:rFonts w:ascii="Verdana" w:hAnsi="Verdana" w:cs="Tahoma"/>
+                <w:b/>
+                <w:i/>
+                <w:sz w:val="20"/>
+                <w:szCs w:val="20"/>
+              </w:rPr>
+              <w:t>Choon</w:t>
+            </w:r>
+            <w:proofErr w:type="spellEnd"/>
+            <w:r>
+              <w:rPr>
+                <w:rFonts w:ascii="Verdana" w:hAnsi="Verdana" w:cs="Tahoma"/>
+                <w:b/>
+                <w:i/>
+                <w:sz w:val="20"/>
+                <w:szCs w:val="20"/>
+              </w:rPr>
+              <w:t xml:space="preserve"> Ng</w:t>
+            </w:r>
+          </w:p>
+        </w:tc>
+        <w:tc>
+          <w:tcPr>
+            <w:tcW w:w="3828" w:type="dxa"/>
+          </w:tcPr>
+          <w:p>
+            <w:pPr>
+              <w:spacing w:before="120" w:after="120"/>
+              <w:jc w:val="center"/>
+              <w:rPr>
+                <w:rFonts w:ascii="Verdana" w:hAnsi="Verdana" w:cs="Tahoma"/>
+                <w:i/>
+                <w:sz w:val="20"/>
+                <w:szCs w:val="20"/>
+              </w:rPr>
+            </w:pPr>
+          </w:p>
+        </w:tc>
+        <w:tc>
+          <w:tcPr>
+            <w:tcW w:w="2403" w:type="dxa"/>
+          </w:tcPr>
+          <w:p>
+            <w:pPr>
+              <w:spacing w:before="120" w:after="120"/>
+              <w:jc w:val="center"/>
+              <w:rPr>
+                <w:rFonts w:ascii="Verdana" w:hAnsi="Verdana" w:cs="Tahoma"/>
+                <w:i/>
+                <w:sz w:val="20"/>
+                <w:szCs w:val="20"/>
+              </w:rPr>
+            </w:pPr>
+            <w:r>
+              <w:rPr>
+                <w:rFonts w:ascii="Verdana" w:hAnsi="Verdana" w:cs="Tahoma"/>
+                <w:i/>
+                <w:sz w:val="20"/>
+                <w:szCs w:val="20"/>
+              </w:rPr>
+              <w:t>30</w:t>
+            </w:r>
+            <w:r>
+              <w:rPr>
+                <w:rFonts w:ascii="Verdana" w:hAnsi="Verdana" w:cs="Tahoma"/>
+                <w:i/>
+                <w:sz w:val="20"/>
+                <w:szCs w:val="20"/>
+                <w:vertAlign w:val="superscript"/>
+              </w:rPr>
+              <w:t>th</w:t>
+            </w:r>
+            <w:r>
+              <w:rPr>
+                <w:rFonts w:ascii="Verdana" w:hAnsi="Verdana" w:cs="Tahoma"/>
+                <w:i/>
+                <w:sz w:val="20"/>
+                <w:szCs w:val="20"/>
+              </w:rPr>
+              <w:t xml:space="preserve"> July 17</w:t>
+            </w:r>
+          </w:p>
+        </w:tc>
+      </w:tr>
+      <w:tr>
+        <w:trPr>
+          <w:trHeight w:val="299"/>
+        </w:trPr>
+        <w:tc>
+          <w:tcPr>
+            <w:tcW w:w="3510" w:type="dxa"/>
+          </w:tcPr>
+          <w:p>
+            <w:pPr>
+              <w:widowControl/>
+              <w:suppressAutoHyphens w:val="0"/>
+              <w:spacing w:before="120" w:after="120"/>
+              <w:ind w:left="720"/>
+              <w:jc w:val="center"/>
+              <w:rPr>
+                <w:rFonts w:ascii="Verdana" w:hAnsi="Verdana" w:cs="Tahoma"/>
+                <w:b/>
+                <w:i/>
+                <w:sz w:val="20"/>
+                <w:szCs w:val="20"/>
+              </w:rPr>
+            </w:pPr>
+            <w:r>
+              <w:rPr>
+                <w:rFonts w:ascii="Verdana" w:hAnsi="Verdana" w:cs="Tahoma"/>
+                <w:b/>
+                <w:i/>
+                <w:sz w:val="20"/>
+                <w:szCs w:val="20"/>
+              </w:rPr>
+              <w:t>Jia Sheng Chong 9901990</w:t>
+            </w:r>
+          </w:p>
+        </w:tc>
+        <w:tc>
+          <w:tcPr>
+            <w:tcW w:w="3828" w:type="dxa"/>
+          </w:tcPr>
+          <w:p>
+            <w:pPr>
+              <w:spacing w:before="120" w:after="120"/>
+              <w:jc w:val="center"/>
+              <w:rPr>
+                <w:rFonts w:ascii="Verdana" w:hAnsi="Verdana" w:cs="Tahoma"/>
+                <w:i/>
+                <w:sz w:val="20"/>
+                <w:szCs w:val="20"/>
+              </w:rPr>
+            </w:pPr>
+          </w:p>
+        </w:tc>
+        <w:tc>
+          <w:tcPr>
+            <w:tcW w:w="2403" w:type="dxa"/>
+          </w:tcPr>
+          <w:p>
+            <w:pPr>
+              <w:spacing w:before="120" w:after="120"/>
+              <w:jc w:val="center"/>
+              <w:rPr>
+                <w:rFonts w:ascii="Verdana" w:hAnsi="Verdana" w:cs="Tahoma"/>
+                <w:i/>
+                <w:sz w:val="20"/>
+                <w:szCs w:val="20"/>
+              </w:rPr>
+            </w:pPr>
+            <w:r>
+              <w:rPr>
+                <w:rFonts w:ascii="Verdana" w:hAnsi="Verdana" w:cs="Tahoma"/>
+                <w:i/>
+                <w:sz w:val="20"/>
+                <w:szCs w:val="20"/>
+              </w:rPr>
+              <w:t>30</w:t>
+            </w:r>
+            <w:r>
+              <w:rPr>
+                <w:rFonts w:ascii="Verdana" w:hAnsi="Verdana" w:cs="Tahoma"/>
+                <w:i/>
+                <w:sz w:val="20"/>
+                <w:szCs w:val="20"/>
+                <w:vertAlign w:val="superscript"/>
+              </w:rPr>
+              <w:t>th</w:t>
+            </w:r>
+            <w:r>
+              <w:rPr>
+                <w:rFonts w:ascii="Verdana" w:hAnsi="Verdana" w:cs="Tahoma"/>
+                <w:i/>
+                <w:sz w:val="20"/>
+                <w:szCs w:val="20"/>
+              </w:rPr>
+              <w:t xml:space="preserve"> July 17</w:t>
+            </w:r>
+          </w:p>
+        </w:tc>
+      </w:tr>
+      <w:tr>
+        <w:trPr>
+          <w:trHeight w:val="299"/>
+        </w:trPr>
+        <w:tc>
+          <w:tcPr>
+            <w:tcW w:w="3510" w:type="dxa"/>
+          </w:tcPr>
+          <w:p>
+            <w:pPr>
+              <w:widowControl/>
+              <w:suppressAutoHyphens w:val="0"/>
+              <w:spacing w:before="120" w:after="120"/>
+              <w:ind w:left="720"/>
               <w:jc w:val="center"/>
               <w:rPr>
                 <w:rFonts w:ascii="Verdana" w:hAnsi="Verdana" w:cs="Tahoma"/>
@@ -943,264 +1431,9 @@
           <w:p>
             <w:pPr>
               <w:widowControl/>
-              <w:numPr>
-                <w:ilvl w:val="0"/>
-                <w:numId w:val="3"/>
-              </w:numPr>
               <w:suppressAutoHyphens w:val="0"/>
               <w:spacing w:before="120" w:after="120"/>
-              <w:jc w:val="center"/>
-              <w:rPr>
-                <w:rFonts w:ascii="Verdana" w:hAnsi="Verdana" w:cs="Tahoma"/>
-                <w:b/>
-                <w:i/>
-                <w:sz w:val="20"/>
-                <w:szCs w:val="20"/>
-              </w:rPr>
-            </w:pPr>
-          </w:p>
-        </w:tc>
-        <w:tc>
-          <w:tcPr>
-            <w:tcW w:w="3828" w:type="dxa"/>
-          </w:tcPr>
-          <w:p>
-            <w:pPr>
-              <w:spacing w:before="120" w:after="120"/>
-              <w:jc w:val="center"/>
-              <w:rPr>
-                <w:rFonts w:ascii="Verdana" w:hAnsi="Verdana" w:cs="Tahoma"/>
-                <w:i/>
-                <w:sz w:val="20"/>
-                <w:szCs w:val="20"/>
-              </w:rPr>
-            </w:pPr>
-          </w:p>
-        </w:tc>
-        <w:tc>
-          <w:tcPr>
-            <w:tcW w:w="2403" w:type="dxa"/>
-          </w:tcPr>
-          <w:p>
-            <w:pPr>
-              <w:spacing w:before="120" w:after="120"/>
-              <w:jc w:val="center"/>
-              <w:rPr>
-                <w:rFonts w:ascii="Verdana" w:hAnsi="Verdana" w:cs="Tahoma"/>
-                <w:i/>
-                <w:sz w:val="20"/>
-                <w:szCs w:val="20"/>
-              </w:rPr>
-            </w:pPr>
-          </w:p>
-        </w:tc>
-      </w:tr>
-      <w:tr>
-        <w:trPr>
-          <w:trHeight w:val="299"/>
-        </w:trPr>
-        <w:tc>
-          <w:tcPr>
-            <w:tcW w:w="3510" w:type="dxa"/>
-          </w:tcPr>
-          <w:p>
-            <w:pPr>
-              <w:widowControl/>
-              <w:numPr>
-                <w:ilvl w:val="0"/>
-                <w:numId w:val="3"/>
-              </w:numPr>
-              <w:suppressAutoHyphens w:val="0"/>
-              <w:spacing w:before="120" w:after="120"/>
-              <w:jc w:val="center"/>
-              <w:rPr>
-                <w:rFonts w:ascii="Verdana" w:hAnsi="Verdana" w:cs="Tahoma"/>
-                <w:b/>
-                <w:i/>
-                <w:sz w:val="20"/>
-                <w:szCs w:val="20"/>
-              </w:rPr>
-            </w:pPr>
-          </w:p>
-        </w:tc>
-        <w:tc>
-          <w:tcPr>
-            <w:tcW w:w="3828" w:type="dxa"/>
-          </w:tcPr>
-          <w:p>
-            <w:pPr>
-              <w:spacing w:before="120" w:after="120"/>
-              <w:jc w:val="center"/>
-              <w:rPr>
-                <w:rFonts w:ascii="Verdana" w:hAnsi="Verdana" w:cs="Tahoma"/>
-                <w:i/>
-                <w:sz w:val="20"/>
-                <w:szCs w:val="20"/>
-              </w:rPr>
-            </w:pPr>
-          </w:p>
-        </w:tc>
-        <w:tc>
-          <w:tcPr>
-            <w:tcW w:w="2403" w:type="dxa"/>
-          </w:tcPr>
-          <w:p>
-            <w:pPr>
-              <w:spacing w:before="120" w:after="120"/>
-              <w:jc w:val="center"/>
-              <w:rPr>
-                <w:rFonts w:ascii="Verdana" w:hAnsi="Verdana" w:cs="Tahoma"/>
-                <w:i/>
-                <w:sz w:val="20"/>
-                <w:szCs w:val="20"/>
-              </w:rPr>
-            </w:pPr>
-          </w:p>
-        </w:tc>
-      </w:tr>
-      <w:tr>
-        <w:trPr>
-          <w:trHeight w:val="299"/>
-        </w:trPr>
-        <w:tc>
-          <w:tcPr>
-            <w:tcW w:w="3510" w:type="dxa"/>
-          </w:tcPr>
-          <w:p>
-            <w:pPr>
-              <w:widowControl/>
-              <w:numPr>
-                <w:ilvl w:val="0"/>
-                <w:numId w:val="3"/>
-              </w:numPr>
-              <w:suppressAutoHyphens w:val="0"/>
-              <w:spacing w:before="120" w:after="120"/>
-              <w:jc w:val="center"/>
-              <w:rPr>
-                <w:rFonts w:ascii="Verdana" w:hAnsi="Verdana" w:cs="Tahoma"/>
-                <w:b/>
-                <w:i/>
-                <w:sz w:val="20"/>
-                <w:szCs w:val="20"/>
-              </w:rPr>
-            </w:pPr>
-          </w:p>
-        </w:tc>
-        <w:tc>
-          <w:tcPr>
-            <w:tcW w:w="3828" w:type="dxa"/>
-          </w:tcPr>
-          <w:p>
-            <w:pPr>
-              <w:spacing w:before="120" w:after="120"/>
-              <w:jc w:val="center"/>
-              <w:rPr>
-                <w:rFonts w:ascii="Verdana" w:hAnsi="Verdana" w:cs="Tahoma"/>
-                <w:i/>
-                <w:sz w:val="20"/>
-                <w:szCs w:val="20"/>
-              </w:rPr>
-            </w:pPr>
-          </w:p>
-        </w:tc>
-        <w:tc>
-          <w:tcPr>
-            <w:tcW w:w="2403" w:type="dxa"/>
-          </w:tcPr>
-          <w:p>
-            <w:pPr>
-              <w:spacing w:before="120" w:after="120"/>
-              <w:jc w:val="center"/>
-              <w:rPr>
-                <w:rFonts w:ascii="Verdana" w:hAnsi="Verdana" w:cs="Tahoma"/>
-                <w:i/>
-                <w:sz w:val="20"/>
-                <w:szCs w:val="20"/>
-              </w:rPr>
-            </w:pPr>
-          </w:p>
-        </w:tc>
-      </w:tr>
-      <w:tr>
-        <w:trPr>
-          <w:trHeight w:val="299"/>
-        </w:trPr>
-        <w:tc>
-          <w:tcPr>
-            <w:tcW w:w="3510" w:type="dxa"/>
-          </w:tcPr>
-          <w:p>
-            <w:pPr>
-              <w:widowControl/>
-              <w:numPr>
-                <w:ilvl w:val="0"/>
-                <w:numId w:val="3"/>
-              </w:numPr>
-              <w:suppressAutoHyphens w:val="0"/>
-              <w:spacing w:before="120" w:after="120"/>
-              <w:jc w:val="center"/>
-              <w:rPr>
-                <w:rFonts w:ascii="Verdana" w:hAnsi="Verdana" w:cs="Tahoma"/>
-                <w:b/>
-                <w:i/>
-                <w:sz w:val="20"/>
-                <w:szCs w:val="20"/>
-              </w:rPr>
-            </w:pPr>
-          </w:p>
-        </w:tc>
-        <w:tc>
-          <w:tcPr>
-            <w:tcW w:w="3828" w:type="dxa"/>
-          </w:tcPr>
-          <w:p>
-            <w:pPr>
-              <w:spacing w:before="120" w:after="120"/>
-              <w:jc w:val="center"/>
-              <w:rPr>
-                <w:rFonts w:ascii="Verdana" w:hAnsi="Verdana" w:cs="Tahoma"/>
-                <w:i/>
-                <w:sz w:val="20"/>
-                <w:szCs w:val="20"/>
-              </w:rPr>
-            </w:pPr>
-          </w:p>
-        </w:tc>
-        <w:tc>
-          <w:tcPr>
-            <w:tcW w:w="2403" w:type="dxa"/>
-          </w:tcPr>
-          <w:p>
-            <w:pPr>
-              <w:spacing w:before="120" w:after="120"/>
-              <w:jc w:val="center"/>
-              <w:rPr>
-                <w:rFonts w:ascii="Verdana" w:hAnsi="Verdana" w:cs="Tahoma"/>
-                <w:i/>
-                <w:sz w:val="20"/>
-                <w:szCs w:val="20"/>
-              </w:rPr>
-            </w:pPr>
-          </w:p>
-        </w:tc>
-      </w:tr>
-      <w:tr>
-        <w:trPr>
-          <w:trHeight w:val="299"/>
-        </w:trPr>
-        <w:tc>
-          <w:tcPr>
-            <w:tcW w:w="3510" w:type="dxa"/>
-          </w:tcPr>
-          <w:p>
-            <w:pPr>
-              <w:widowControl/>
-              <w:numPr>
-                <w:ilvl w:val="0"/>
-                <w:numId w:val="3"/>
-              </w:numPr>
-              <w:suppressAutoHyphens w:val="0"/>
-              <w:spacing w:before="120" w:after="120"/>
+              <w:ind w:left="720"/>
               <w:jc w:val="center"/>
               <w:rPr>
                 <w:rFonts w:ascii="Verdana" w:hAnsi="Verdana" w:cs="Tahoma"/>
@@ -1500,7 +1733,6 @@
           <w:sz w:val="20"/>
           <w:szCs w:val="20"/>
         </w:rPr>
-        <w:lastRenderedPageBreak/>
         <w:fldChar w:fldCharType="begin"/>
       </w:r>
       <w:r>
@@ -2536,35 +2768,33 @@
         </w:rPr>
         <w:fldChar w:fldCharType="end"/>
       </w:r>
-      <w:bookmarkStart w:id="1" w:name="_GoBack"/>
+    </w:p>
+    <w:p>
+      <w:pPr>
+        <w:rPr>
+          <w:rFonts w:ascii="Verdana" w:hAnsi="Verdana" w:cs="Tahoma"/>
+          <w:sz w:val="20"/>
+          <w:szCs w:val="20"/>
+        </w:rPr>
+      </w:pPr>
+    </w:p>
+    <w:p>
+      <w:pPr>
+        <w:pStyle w:val="Heading1"/>
+        <w:rPr>
+          <w:rFonts w:cs="Tahoma"/>
+          <w:szCs w:val="20"/>
+        </w:rPr>
+      </w:pPr>
+      <w:bookmarkStart w:id="1" w:name="_Toc299977982"/>
+      <w:r>
+        <w:rPr>
+          <w:rFonts w:cs="Tahoma"/>
+          <w:szCs w:val="20"/>
+        </w:rPr>
+        <w:t>Introduction</w:t>
+      </w:r>
       <w:bookmarkEnd w:id="1"/>
-    </w:p>
-    <w:p>
-      <w:pPr>
-        <w:rPr>
-          <w:rFonts w:ascii="Verdana" w:hAnsi="Verdana" w:cs="Tahoma"/>
-          <w:sz w:val="20"/>
-          <w:szCs w:val="20"/>
-        </w:rPr>
-      </w:pPr>
-    </w:p>
-    <w:p>
-      <w:pPr>
-        <w:pStyle w:val="Heading1"/>
-        <w:rPr>
-          <w:rFonts w:cs="Tahoma"/>
-          <w:szCs w:val="20"/>
-        </w:rPr>
-      </w:pPr>
-      <w:bookmarkStart w:id="2" w:name="_Toc299977982"/>
-      <w:r>
-        <w:rPr>
-          <w:rFonts w:cs="Tahoma"/>
-          <w:szCs w:val="20"/>
-        </w:rPr>
-        <w:t>Introduction</w:t>
-      </w:r>
-      <w:bookmarkEnd w:id="2"/>
     </w:p>
     <w:p>
       <w:pPr>
@@ -2639,7 +2869,7 @@
           <w:sz w:val="20"/>
           <w:szCs w:val="20"/>
         </w:rPr>
-        <w:t>the operating norms (principles and communication processes) for &lt;</w:t>
+        <w:t xml:space="preserve">the operating norms (principles and communication processes) for </w:t>
       </w:r>
       <w:r>
         <w:rPr>
@@ -2649,15 +2879,15 @@
           <w:sz w:val="20"/>
           <w:szCs w:val="20"/>
         </w:rPr>
-        <w:t>insert team name&gt;</w:t>
-      </w:r>
-      <w:r>
-        <w:rPr>
-          <w:rFonts w:ascii="Verdana" w:hAnsi="Verdana" w:cs="Tahoma"/>
-          <w:sz w:val="20"/>
-          <w:szCs w:val="20"/>
-        </w:rPr>
-        <w:t xml:space="preserve"> who are </w:t>
+        <w:t xml:space="preserve">2 Truths and a Lie </w:t>
+      </w:r>
+      <w:r>
+        <w:rPr>
+          <w:rFonts w:ascii="Verdana" w:hAnsi="Verdana" w:cs="Tahoma"/>
+          <w:sz w:val="20"/>
+          <w:szCs w:val="20"/>
+        </w:rPr>
+        <w:t xml:space="preserve">who are </w:t>
       </w:r>
       <w:r>
         <w:rPr>
@@ -2756,30 +2986,11 @@
       <w:r>
         <w:rPr>
           <w:rFonts w:ascii="Verdana" w:hAnsi="Verdana" w:cs="Tahoma"/>
-          <w:i/>
-          <w:sz w:val="20"/>
-          <w:szCs w:val="20"/>
-        </w:rPr>
-        <w:t>&lt;</w:t>
-      </w:r>
-      <w:r>
-        <w:rPr>
-          <w:rFonts w:ascii="Verdana" w:hAnsi="Verdana" w:cs="Tahoma"/>
-          <w:b/>
-          <w:i/>
-          <w:sz w:val="20"/>
-          <w:szCs w:val="20"/>
-        </w:rPr>
-        <w:t>insert name of project</w:t>
-      </w:r>
-      <w:r>
-        <w:rPr>
-          <w:rFonts w:ascii="Verdana" w:hAnsi="Verdana" w:cs="Tahoma"/>
-          <w:b/>
-          <w:sz w:val="20"/>
-          <w:szCs w:val="20"/>
-        </w:rPr>
-        <w:t>&gt;</w:t>
+          <w:b/>
+          <w:sz w:val="20"/>
+          <w:szCs w:val="20"/>
+        </w:rPr>
+        <w:t>Super Smart City</w:t>
       </w:r>
       <w:r>
         <w:rPr>
@@ -2820,7 +3031,25 @@
           <w:sz w:val="20"/>
           <w:szCs w:val="20"/>
         </w:rPr>
-        <w:t xml:space="preserve">his way the </w:t>
+        <w:t xml:space="preserve">his </w:t>
+      </w:r>
+      <w:proofErr w:type="gramStart"/>
+      <w:r>
+        <w:rPr>
+          <w:rFonts w:ascii="Verdana" w:hAnsi="Verdana" w:cs="Tahoma"/>
+          <w:sz w:val="20"/>
+          <w:szCs w:val="20"/>
+        </w:rPr>
+        <w:t>way</w:t>
+      </w:r>
+      <w:proofErr w:type="gramEnd"/>
+      <w:r>
+        <w:rPr>
+          <w:rFonts w:ascii="Verdana" w:hAnsi="Verdana" w:cs="Tahoma"/>
+          <w:sz w:val="20"/>
+          <w:szCs w:val="20"/>
+        </w:rPr>
+        <w:t xml:space="preserve"> the </w:t>
       </w:r>
       <w:r>
         <w:rPr>
@@ -3102,7 +3331,7 @@
       <w:pPr>
         <w:pStyle w:val="Heading1"/>
       </w:pPr>
-      <w:bookmarkStart w:id="3" w:name="_Toc299977983"/>
+      <w:bookmarkStart w:id="2" w:name="_Toc299977983"/>
       <w:r>
         <w:lastRenderedPageBreak/>
         <w:t xml:space="preserve">Team </w:t>
@@ -3110,7 +3339,7 @@
       <w:r>
         <w:t>Agreement</w:t>
       </w:r>
-      <w:bookmarkEnd w:id="3"/>
+      <w:bookmarkEnd w:id="2"/>
       <w:r>
         <w:t xml:space="preserve"> </w:t>
       </w:r>
@@ -3167,7 +3396,7 @@
       <w:pPr>
         <w:pStyle w:val="Heading2"/>
       </w:pPr>
-      <w:bookmarkStart w:id="4" w:name="_Toc299977984"/>
+      <w:bookmarkStart w:id="3" w:name="_Toc299977984"/>
       <w:r>
         <w:t xml:space="preserve">Team </w:t>
       </w:r>
@@ -3180,7 +3409,7 @@
       <w:r>
         <w:t>sses</w:t>
       </w:r>
-      <w:bookmarkEnd w:id="4"/>
+      <w:bookmarkEnd w:id="3"/>
     </w:p>
     <w:p>
       <w:pPr>
@@ -3383,7 +3612,25 @@
           <w:sz w:val="20"/>
           <w:szCs w:val="20"/>
         </w:rPr>
-        <w:t xml:space="preserve"> For example you may adopt a principle that is “show respect for one another”.</w:t>
+        <w:t xml:space="preserve"> For </w:t>
+      </w:r>
+      <w:proofErr w:type="gramStart"/>
+      <w:r>
+        <w:rPr>
+          <w:rFonts w:ascii="Verdana" w:hAnsi="Verdana" w:cs="Tahoma"/>
+          <w:sz w:val="20"/>
+          <w:szCs w:val="20"/>
+        </w:rPr>
+        <w:t>example</w:t>
+      </w:r>
+      <w:proofErr w:type="gramEnd"/>
+      <w:r>
+        <w:rPr>
+          <w:rFonts w:ascii="Verdana" w:hAnsi="Verdana" w:cs="Tahoma"/>
+          <w:sz w:val="20"/>
+          <w:szCs w:val="20"/>
+        </w:rPr>
+        <w:t xml:space="preserve"> you may adopt a principle that is “show respect for one another”.</w:t>
       </w:r>
     </w:p>
     <w:p>
@@ -3669,7 +3916,35 @@
           <w:sz w:val="20"/>
           <w:szCs w:val="20"/>
         </w:rPr>
-        <w:t>Examples of the operational processes associated with the Respect principle above may include: listen to each others ideas, avoid abusive language, try not to dominate the other team members, etc.</w:t>
+        <w:t xml:space="preserve">Examples of the operational processes associated with the Respect principle above may include: listen to </w:t>
+      </w:r>
+      <w:proofErr w:type="spellStart"/>
+      <w:r>
+        <w:rPr>
+          <w:rFonts w:ascii="Verdana" w:hAnsi="Verdana" w:cs="Tahoma"/>
+          <w:sz w:val="20"/>
+          <w:szCs w:val="20"/>
+        </w:rPr>
+        <w:t xml:space="preserve">each </w:t>
+      </w:r>
+      <w:proofErr w:type="gramStart"/>
+      <w:r>
+        <w:rPr>
+          <w:rFonts w:ascii="Verdana" w:hAnsi="Verdana" w:cs="Tahoma"/>
+          <w:sz w:val="20"/>
+          <w:szCs w:val="20"/>
+        </w:rPr>
+        <w:t>others</w:t>
+      </w:r>
+      <w:proofErr w:type="spellEnd"/>
+      <w:proofErr w:type="gramEnd"/>
+      <w:r>
+        <w:rPr>
+          <w:rFonts w:ascii="Verdana" w:hAnsi="Verdana" w:cs="Tahoma"/>
+          <w:sz w:val="20"/>
+          <w:szCs w:val="20"/>
+        </w:rPr>
+        <w:t xml:space="preserve"> ideas, avoid abusive language, try not to dominate the other team members, etc.</w:t>
       </w:r>
     </w:p>
     <w:p>
@@ -4071,7 +4346,35 @@
                 <w:sz w:val="20"/>
                 <w:szCs w:val="20"/>
               </w:rPr>
-              <w:t xml:space="preserve">listen to each others ideas, </w:t>
+              <w:t xml:space="preserve">listen to </w:t>
+            </w:r>
+            <w:proofErr w:type="spellStart"/>
+            <w:r>
+              <w:rPr>
+                <w:rFonts w:ascii="Verdana" w:hAnsi="Verdana" w:cs="Tahoma"/>
+                <w:sz w:val="20"/>
+                <w:szCs w:val="20"/>
+              </w:rPr>
+              <w:t xml:space="preserve">each </w:t>
+            </w:r>
+            <w:proofErr w:type="gramStart"/>
+            <w:r>
+              <w:rPr>
+                <w:rFonts w:ascii="Verdana" w:hAnsi="Verdana" w:cs="Tahoma"/>
+                <w:sz w:val="20"/>
+                <w:szCs w:val="20"/>
+              </w:rPr>
+              <w:t>others</w:t>
+            </w:r>
+            <w:proofErr w:type="spellEnd"/>
+            <w:proofErr w:type="gramEnd"/>
+            <w:r>
+              <w:rPr>
+                <w:rFonts w:ascii="Verdana" w:hAnsi="Verdana" w:cs="Tahoma"/>
+                <w:sz w:val="20"/>
+                <w:szCs w:val="20"/>
+              </w:rPr>
+              <w:t xml:space="preserve"> ideas, </w:t>
             </w:r>
           </w:p>
           <w:p>
@@ -4150,7 +4453,7 @@
       <w:pPr>
         <w:pStyle w:val="Heading2"/>
       </w:pPr>
-      <w:bookmarkStart w:id="5" w:name="_Toc299977985"/>
+      <w:bookmarkStart w:id="4" w:name="_Toc299977985"/>
       <w:r>
         <w:t>N</w:t>
       </w:r>
@@ -4169,7 +4472,7 @@
         </w:rPr>
         <w:t>ompliance</w:t>
       </w:r>
-      <w:bookmarkEnd w:id="5"/>
+      <w:bookmarkEnd w:id="4"/>
     </w:p>
     <w:p>
       <w:pPr>
@@ -4471,11 +4774,11 @@
       <w:pPr>
         <w:pStyle w:val="Heading2"/>
       </w:pPr>
-      <w:bookmarkStart w:id="6" w:name="_Toc299977986"/>
+      <w:bookmarkStart w:id="5" w:name="_Toc299977986"/>
       <w:r>
         <w:t>Dispute Resolution &amp; Conflict Management</w:t>
       </w:r>
-      <w:bookmarkEnd w:id="6"/>
+      <w:bookmarkEnd w:id="5"/>
     </w:p>
     <w:p>
       <w:pPr>
@@ -4747,7 +5050,7 @@
           <w:szCs w:val="20"/>
         </w:rPr>
       </w:pPr>
-      <w:bookmarkStart w:id="7" w:name="_Toc299977987"/>
+      <w:bookmarkStart w:id="6" w:name="_Toc299977987"/>
       <w:r>
         <w:rPr>
           <w:rFonts w:cs="Tahoma"/>
@@ -4776,7 +5079,7 @@
         </w:rPr>
         <w:t>Conclusion</w:t>
       </w:r>
-      <w:bookmarkEnd w:id="7"/>
+      <w:bookmarkEnd w:id="6"/>
     </w:p>
     <w:p>
       <w:pPr>
@@ -4805,7 +5108,7 @@
           <w:sz w:val="20"/>
           <w:szCs w:val="20"/>
         </w:rPr>
-        <w:t>This document has articulated the high level and operational processes agreed to by &lt;</w:t>
+        <w:t xml:space="preserve">This document has articulated the high level and operational processes agreed to by </w:t>
       </w:r>
       <w:r>
         <w:rPr>
@@ -4815,7 +5118,17 @@
           <w:sz w:val="20"/>
           <w:szCs w:val="20"/>
         </w:rPr>
-        <w:t xml:space="preserve">insert team name&gt;.  </w:t>
+        <w:t>2 Truths and a Lie</w:t>
+      </w:r>
+      <w:r>
+        <w:rPr>
+          <w:rFonts w:ascii="Verdana" w:hAnsi="Verdana" w:cs="Tahoma"/>
+          <w:b/>
+          <w:i/>
+          <w:sz w:val="20"/>
+          <w:szCs w:val="20"/>
+        </w:rPr>
+        <w:t xml:space="preserve">.  </w:t>
       </w:r>
       <w:r>
         <w:rPr>
@@ -4855,7 +5168,7 @@
           <w:sz w:val="20"/>
           <w:szCs w:val="20"/>
         </w:rPr>
-        <w:t xml:space="preserve"> will apply for the duration of the &lt;</w:t>
+        <w:t xml:space="preserve"> will apply for the duration of the </w:t>
       </w:r>
       <w:r>
         <w:rPr>
@@ -4865,7 +5178,17 @@
           <w:sz w:val="20"/>
           <w:szCs w:val="20"/>
         </w:rPr>
-        <w:t xml:space="preserve">insert project name&gt;.  </w:t>
+        <w:t>Super Smart City</w:t>
+      </w:r>
+      <w:r>
+        <w:rPr>
+          <w:rFonts w:ascii="Verdana" w:hAnsi="Verdana" w:cs="Tahoma"/>
+          <w:b/>
+          <w:i/>
+          <w:sz w:val="20"/>
+          <w:szCs w:val="20"/>
+        </w:rPr>
+        <w:t xml:space="preserve">.  </w:t>
       </w:r>
       <w:r>
         <w:rPr>
@@ -4886,21 +5209,15 @@
       <w:r>
         <w:rPr>
           <w:rFonts w:ascii="Verdana" w:hAnsi="Verdana" w:cs="Tahoma"/>
-          <w:sz w:val="20"/>
-          <w:szCs w:val="20"/>
-        </w:rPr>
-        <w:t>&lt;</w:t>
-      </w:r>
-      <w:r>
-        <w:rPr>
-          <w:rFonts w:ascii="Verdana" w:hAnsi="Verdana" w:cs="Tahoma"/>
           <w:b/>
           <w:i/>
           <w:sz w:val="20"/>
           <w:szCs w:val="20"/>
         </w:rPr>
-        <w:t xml:space="preserve">insert team name&gt; </w:t>
-      </w:r>
+        <w:t xml:space="preserve">2 Truths and a Lie </w:t>
+      </w:r>
+      <w:bookmarkStart w:id="7" w:name="_GoBack"/>
+      <w:bookmarkEnd w:id="7"/>
       <w:r>
         <w:rPr>
           <w:rFonts w:ascii="Verdana" w:hAnsi="Verdana" w:cs="Tahoma"/>
@@ -5125,13 +5442,23 @@
           <w:szCs w:val="20"/>
         </w:rPr>
       </w:pPr>
-      <w:r>
-        <w:rPr>
-          <w:rFonts w:ascii="Verdana" w:hAnsi="Verdana" w:cs="Tahoma"/>
-          <w:sz w:val="20"/>
-          <w:szCs w:val="20"/>
-        </w:rPr>
-        <w:t xml:space="preserve">In order for your team to achieve its common goals, to coordinate activities and to enable group synergy, your team and its members must communicate regularly and abide by mutually acceptable and beneficial principles of behaviour.  </w:t>
+      <w:proofErr w:type="gramStart"/>
+      <w:r>
+        <w:rPr>
+          <w:rFonts w:ascii="Verdana" w:hAnsi="Verdana" w:cs="Tahoma"/>
+          <w:sz w:val="20"/>
+          <w:szCs w:val="20"/>
+        </w:rPr>
+        <w:t>In order for</w:t>
+      </w:r>
+      <w:proofErr w:type="gramEnd"/>
+      <w:r>
+        <w:rPr>
+          <w:rFonts w:ascii="Verdana" w:hAnsi="Verdana" w:cs="Tahoma"/>
+          <w:sz w:val="20"/>
+          <w:szCs w:val="20"/>
+        </w:rPr>
+        <w:t xml:space="preserve"> your team to achieve its common goals, to coordinate activities and to enable group synergy, your team and its members must communicate regularly and abide by mutually acceptable and beneficial principles of behaviour.  </w:t>
       </w:r>
     </w:p>
     <w:p>
@@ -5921,7 +6248,25 @@
           <w:sz w:val="20"/>
           <w:szCs w:val="20"/>
         </w:rPr>
-        <w:t>What regular agenda categories will be discussed at each meeting (eg progress made, issues);</w:t>
+        <w:t>What regular agenda categories will be discussed at each meeting (</w:t>
+      </w:r>
+      <w:proofErr w:type="spellStart"/>
+      <w:r>
+        <w:rPr>
+          <w:rFonts w:ascii="Verdana" w:hAnsi="Verdana" w:cs="Tahoma"/>
+          <w:sz w:val="20"/>
+          <w:szCs w:val="20"/>
+        </w:rPr>
+        <w:t>eg</w:t>
+      </w:r>
+      <w:proofErr w:type="spellEnd"/>
+      <w:r>
+        <w:rPr>
+          <w:rFonts w:ascii="Verdana" w:hAnsi="Verdana" w:cs="Tahoma"/>
+          <w:sz w:val="20"/>
+          <w:szCs w:val="20"/>
+        </w:rPr>
+        <w:t xml:space="preserve"> progress made, issues);</w:t>
       </w:r>
     </w:p>
     <w:p>
@@ -5943,7 +6288,43 @@
           <w:sz w:val="20"/>
           <w:szCs w:val="20"/>
         </w:rPr>
-        <w:t>Who will record the team meetings (eg meeting date, attendees, issues discussed, decisions, actions) and enter the data in TeamWorker when necessary;</w:t>
+        <w:t>Who will record the team meetings (</w:t>
+      </w:r>
+      <w:proofErr w:type="spellStart"/>
+      <w:r>
+        <w:rPr>
+          <w:rFonts w:ascii="Verdana" w:hAnsi="Verdana" w:cs="Tahoma"/>
+          <w:sz w:val="20"/>
+          <w:szCs w:val="20"/>
+        </w:rPr>
+        <w:t>eg</w:t>
+      </w:r>
+      <w:proofErr w:type="spellEnd"/>
+      <w:r>
+        <w:rPr>
+          <w:rFonts w:ascii="Verdana" w:hAnsi="Verdana" w:cs="Tahoma"/>
+          <w:sz w:val="20"/>
+          <w:szCs w:val="20"/>
+        </w:rPr>
+        <w:t xml:space="preserve"> meeting date, attendees, issues discussed, decisions, actions) and enter the data in </w:t>
+      </w:r>
+      <w:proofErr w:type="spellStart"/>
+      <w:r>
+        <w:rPr>
+          <w:rFonts w:ascii="Verdana" w:hAnsi="Verdana" w:cs="Tahoma"/>
+          <w:sz w:val="20"/>
+          <w:szCs w:val="20"/>
+        </w:rPr>
+        <w:t>TeamWorker</w:t>
+      </w:r>
+      <w:proofErr w:type="spellEnd"/>
+      <w:r>
+        <w:rPr>
+          <w:rFonts w:ascii="Verdana" w:hAnsi="Verdana" w:cs="Tahoma"/>
+          <w:sz w:val="20"/>
+          <w:szCs w:val="20"/>
+        </w:rPr>
+        <w:t xml:space="preserve"> when necessary;</w:t>
       </w:r>
     </w:p>
     <w:p>
@@ -5965,7 +6346,25 @@
           <w:sz w:val="20"/>
           <w:szCs w:val="20"/>
         </w:rPr>
-        <w:t>Will the team use an issues register to track the resolution of project, team and technical issues; if so how will this work.</w:t>
+        <w:t xml:space="preserve">Will the team use </w:t>
+      </w:r>
+      <w:proofErr w:type="gramStart"/>
+      <w:r>
+        <w:rPr>
+          <w:rFonts w:ascii="Verdana" w:hAnsi="Verdana" w:cs="Tahoma"/>
+          <w:sz w:val="20"/>
+          <w:szCs w:val="20"/>
+        </w:rPr>
+        <w:t>an issues</w:t>
+      </w:r>
+      <w:proofErr w:type="gramEnd"/>
+      <w:r>
+        <w:rPr>
+          <w:rFonts w:ascii="Verdana" w:hAnsi="Verdana" w:cs="Tahoma"/>
+          <w:sz w:val="20"/>
+          <w:szCs w:val="20"/>
+        </w:rPr>
+        <w:t xml:space="preserve"> register to track the resolution of project, team and technical issues; if so how will this work.</w:t>
       </w:r>
     </w:p>
     <w:p>
@@ -6449,7 +6848,25 @@
           <w:sz w:val="20"/>
           <w:szCs w:val="20"/>
         </w:rPr>
-        <w:t>You may agree to allow a small number of minor transgressions occur without penalty as long as team members behave appropriately &amp; professionally.</w:t>
+        <w:t xml:space="preserve">You may agree to allow a small number of minor transgressions occur without penalty </w:t>
+      </w:r>
+      <w:proofErr w:type="gramStart"/>
+      <w:r>
+        <w:rPr>
+          <w:rFonts w:ascii="Verdana" w:hAnsi="Verdana" w:cs="Tahoma"/>
+          <w:sz w:val="20"/>
+          <w:szCs w:val="20"/>
+        </w:rPr>
+        <w:t>as long as</w:t>
+      </w:r>
+      <w:proofErr w:type="gramEnd"/>
+      <w:r>
+        <w:rPr>
+          <w:rFonts w:ascii="Verdana" w:hAnsi="Verdana" w:cs="Tahoma"/>
+          <w:sz w:val="20"/>
+          <w:szCs w:val="20"/>
+        </w:rPr>
+        <w:t xml:space="preserve"> team members behave appropriately &amp; professionally.</w:t>
       </w:r>
     </w:p>
     <w:p>
@@ -6514,7 +6931,7 @@
 </file>
 
 <file path=word/endnotes.xml><?xml version="1.0" encoding="utf-8"?>
-<w:endnotes xmlns:wpc="http://schemas.microsoft.com/office/word/2010/wordprocessingCanvas" xmlns:mc="http://schemas.openxmlformats.org/markup-compatibility/2006" xmlns:o="urn:schemas-microsoft-com:office:office" xmlns:r="http://schemas.openxmlformats.org/officeDocument/2006/relationships" xmlns:m="http://schemas.openxmlformats.org/officeDocument/2006/math" xmlns:v="urn:schemas-microsoft-com:vml" xmlns:wp14="http://schemas.microsoft.com/office/word/2010/wordprocessingDrawing" xmlns:wp="http://schemas.openxmlformats.org/drawingml/2006/wordprocessingDrawing" xmlns:w10="urn:schemas-microsoft-com:office:word" xmlns:w="http://schemas.openxmlformats.org/wordprocessingml/2006/main" xmlns:w14="http://schemas.microsoft.com/office/word/2010/wordml" xmlns:w15="http://schemas.microsoft.com/office/word/2012/wordml" xmlns:wpg="http://schemas.microsoft.com/office/word/2010/wordprocessingGroup" xmlns:wpi="http://schemas.microsoft.com/office/word/2010/wordprocessingInk" xmlns:wne="http://schemas.microsoft.com/office/word/2006/wordml" xmlns:wps="http://schemas.microsoft.com/office/word/2010/wordprocessingShape" mc:Ignorable="w14 w15 wp14">
+<w:endnotes xmlns:wpc="http://schemas.microsoft.com/office/word/2010/wordprocessingCanvas" xmlns:cx="http://schemas.microsoft.com/office/drawing/2014/chartex" xmlns:cx1="http://schemas.microsoft.com/office/drawing/2015/9/8/chartex" xmlns:cx2="http://schemas.microsoft.com/office/drawing/2015/10/21/chartex" xmlns:cx3="http://schemas.microsoft.com/office/drawing/2016/5/9/chartex" xmlns:cx4="http://schemas.microsoft.com/office/drawing/2016/5/10/chartex" xmlns:cx5="http://schemas.microsoft.com/office/drawing/2016/5/11/chartex" xmlns:cx6="http://schemas.microsoft.com/office/drawing/2016/5/12/chartex" xmlns:cx7="http://schemas.microsoft.com/office/drawing/2016/5/13/chartex" xmlns:cx8="http://schemas.microsoft.com/office/drawing/2016/5/14/chartex" xmlns:mc="http://schemas.openxmlformats.org/markup-compatibility/2006" xmlns:aink="http://schemas.microsoft.com/office/drawing/2016/ink" xmlns:am3d="http://schemas.microsoft.com/office/drawing/2017/model3d" xmlns:o="urn:schemas-microsoft-com:office:office" xmlns:r="http://schemas.openxmlformats.org/officeDocument/2006/relationships" xmlns:m="http://schemas.openxmlformats.org/officeDocument/2006/math" xmlns:v="urn:schemas-microsoft-com:vml" xmlns:wp14="http://schemas.microsoft.com/office/word/2010/wordprocessingDrawing" xmlns:wp="http://schemas.openxmlformats.org/drawingml/2006/wordprocessingDrawing" xmlns:w10="urn:schemas-microsoft-com:office:word" xmlns:w="http://schemas.openxmlformats.org/wordprocessingml/2006/main" xmlns:w14="http://schemas.microsoft.com/office/word/2010/wordml" xmlns:w15="http://schemas.microsoft.com/office/word/2012/wordml" xmlns:w16cid="http://schemas.microsoft.com/office/word/2016/wordml/cid" xmlns:w16se="http://schemas.microsoft.com/office/word/2015/wordml/symex" xmlns:wpg="http://schemas.microsoft.com/office/word/2010/wordprocessingGroup" xmlns:wpi="http://schemas.microsoft.com/office/word/2010/wordprocessingInk" xmlns:wne="http://schemas.microsoft.com/office/word/2006/wordml" xmlns:wps="http://schemas.microsoft.com/office/word/2010/wordprocessingShape" mc:Ignorable="w14 w15 w16se w16cid wp14">
   <w:endnote w:type="separator" w:id="-1">
     <w:p>
       <w:r>
@@ -6533,7 +6950,7 @@
 </file>
 
 <file path=word/footer1.xml><?xml version="1.0" encoding="utf-8"?>
-<w:ftr xmlns:wpc="http://schemas.microsoft.com/office/word/2010/wordprocessingCanvas" xmlns:mc="http://schemas.openxmlformats.org/markup-compatibility/2006" xmlns:o="urn:schemas-microsoft-com:office:office" xmlns:r="http://schemas.openxmlformats.org/officeDocument/2006/relationships" xmlns:m="http://schemas.openxmlformats.org/officeDocument/2006/math" xmlns:v="urn:schemas-microsoft-com:vml" xmlns:wp14="http://schemas.microsoft.com/office/word/2010/wordprocessingDrawing" xmlns:wp="http://schemas.openxmlformats.org/drawingml/2006/wordprocessingDrawing" xmlns:w10="urn:schemas-microsoft-com:office:word" xmlns:w="http://schemas.openxmlformats.org/wordprocessingml/2006/main" xmlns:w14="http://schemas.microsoft.com/office/word/2010/wordml" xmlns:w15="http://schemas.microsoft.com/office/word/2012/wordml" xmlns:wpg="http://schemas.microsoft.com/office/word/2010/wordprocessingGroup" xmlns:wpi="http://schemas.microsoft.com/office/word/2010/wordprocessingInk" xmlns:wne="http://schemas.microsoft.com/office/word/2006/wordml" xmlns:wps="http://schemas.microsoft.com/office/word/2010/wordprocessingShape" mc:Ignorable="w14 w15 wp14">
+<w:ftr xmlns:wpc="http://schemas.microsoft.com/office/word/2010/wordprocessingCanvas" xmlns:cx="http://schemas.microsoft.com/office/drawing/2014/chartex" xmlns:cx1="http://schemas.microsoft.com/office/drawing/2015/9/8/chartex" xmlns:cx2="http://schemas.microsoft.com/office/drawing/2015/10/21/chartex" xmlns:cx3="http://schemas.microsoft.com/office/drawing/2016/5/9/chartex" xmlns:cx4="http://schemas.microsoft.com/office/drawing/2016/5/10/chartex" xmlns:cx5="http://schemas.microsoft.com/office/drawing/2016/5/11/chartex" xmlns:cx6="http://schemas.microsoft.com/office/drawing/2016/5/12/chartex" xmlns:cx7="http://schemas.microsoft.com/office/drawing/2016/5/13/chartex" xmlns:cx8="http://schemas.microsoft.com/office/drawing/2016/5/14/chartex" xmlns:mc="http://schemas.openxmlformats.org/markup-compatibility/2006" xmlns:aink="http://schemas.microsoft.com/office/drawing/2016/ink" xmlns:am3d="http://schemas.microsoft.com/office/drawing/2017/model3d" xmlns:o="urn:schemas-microsoft-com:office:office" xmlns:r="http://schemas.openxmlformats.org/officeDocument/2006/relationships" xmlns:m="http://schemas.openxmlformats.org/officeDocument/2006/math" xmlns:v="urn:schemas-microsoft-com:vml" xmlns:wp14="http://schemas.microsoft.com/office/word/2010/wordprocessingDrawing" xmlns:wp="http://schemas.openxmlformats.org/drawingml/2006/wordprocessingDrawing" xmlns:w10="urn:schemas-microsoft-com:office:word" xmlns:w="http://schemas.openxmlformats.org/wordprocessingml/2006/main" xmlns:w14="http://schemas.microsoft.com/office/word/2010/wordml" xmlns:w15="http://schemas.microsoft.com/office/word/2012/wordml" xmlns:w16cid="http://schemas.microsoft.com/office/word/2016/wordml/cid" xmlns:w16se="http://schemas.microsoft.com/office/word/2015/wordml/symex" xmlns:wpg="http://schemas.microsoft.com/office/word/2010/wordprocessingGroup" xmlns:wpi="http://schemas.microsoft.com/office/word/2010/wordprocessingInk" xmlns:wne="http://schemas.microsoft.com/office/word/2006/wordml" xmlns:wps="http://schemas.microsoft.com/office/word/2010/wordprocessingShape" mc:Ignorable="w14 w15 w16se w16cid wp14">
   <w:p>
     <w:pPr>
       <w:pStyle w:val="Footer"/>
@@ -6585,7 +7002,7 @@
         <w:sz w:val="16"/>
         <w:szCs w:val="16"/>
       </w:rPr>
-      <w:t>iii</w:t>
+      <w:t>4</w:t>
     </w:r>
     <w:r>
       <w:rPr>
@@ -6659,7 +7076,7 @@
 </file>
 
 <file path=word/footnotes.xml><?xml version="1.0" encoding="utf-8"?>
-<w:footnotes xmlns:wpc="http://schemas.microsoft.com/office/word/2010/wordprocessingCanvas" xmlns:mc="http://schemas.openxmlformats.org/markup-compatibility/2006" xmlns:o="urn:schemas-microsoft-com:office:office" xmlns:r="http://schemas.openxmlformats.org/officeDocument/2006/relationships" xmlns:m="http://schemas.openxmlformats.org/officeDocument/2006/math" xmlns:v="urn:schemas-microsoft-com:vml" xmlns:wp14="http://schemas.microsoft.com/office/word/2010/wordprocessingDrawing" xmlns:wp="http://schemas.openxmlformats.org/drawingml/2006/wordprocessingDrawing" xmlns:w10="urn:schemas-microsoft-com:office:word" xmlns:w="http://schemas.openxmlformats.org/wordprocessingml/2006/main" xmlns:w14="http://schemas.microsoft.com/office/word/2010/wordml" xmlns:w15="http://schemas.microsoft.com/office/word/2012/wordml" xmlns:wpg="http://schemas.microsoft.com/office/word/2010/wordprocessingGroup" xmlns:wpi="http://schemas.microsoft.com/office/word/2010/wordprocessingInk" xmlns:wne="http://schemas.microsoft.com/office/word/2006/wordml" xmlns:wps="http://schemas.microsoft.com/office/word/2010/wordprocessingShape" mc:Ignorable="w14 w15 wp14">
+<w:footnotes xmlns:wpc="http://schemas.microsoft.com/office/word/2010/wordprocessingCanvas" xmlns:cx="http://schemas.microsoft.com/office/drawing/2014/chartex" xmlns:cx1="http://schemas.microsoft.com/office/drawing/2015/9/8/chartex" xmlns:cx2="http://schemas.microsoft.com/office/drawing/2015/10/21/chartex" xmlns:cx3="http://schemas.microsoft.com/office/drawing/2016/5/9/chartex" xmlns:cx4="http://schemas.microsoft.com/office/drawing/2016/5/10/chartex" xmlns:cx5="http://schemas.microsoft.com/office/drawing/2016/5/11/chartex" xmlns:cx6="http://schemas.microsoft.com/office/drawing/2016/5/12/chartex" xmlns:cx7="http://schemas.microsoft.com/office/drawing/2016/5/13/chartex" xmlns:cx8="http://schemas.microsoft.com/office/drawing/2016/5/14/chartex" xmlns:mc="http://schemas.openxmlformats.org/markup-compatibility/2006" xmlns:aink="http://schemas.microsoft.com/office/drawing/2016/ink" xmlns:am3d="http://schemas.microsoft.com/office/drawing/2017/model3d" xmlns:o="urn:schemas-microsoft-com:office:office" xmlns:r="http://schemas.openxmlformats.org/officeDocument/2006/relationships" xmlns:m="http://schemas.openxmlformats.org/officeDocument/2006/math" xmlns:v="urn:schemas-microsoft-com:vml" xmlns:wp14="http://schemas.microsoft.com/office/word/2010/wordprocessingDrawing" xmlns:wp="http://schemas.openxmlformats.org/drawingml/2006/wordprocessingDrawing" xmlns:w10="urn:schemas-microsoft-com:office:word" xmlns:w="http://schemas.openxmlformats.org/wordprocessingml/2006/main" xmlns:w14="http://schemas.microsoft.com/office/word/2010/wordml" xmlns:w15="http://schemas.microsoft.com/office/word/2012/wordml" xmlns:w16cid="http://schemas.microsoft.com/office/word/2016/wordml/cid" xmlns:w16se="http://schemas.microsoft.com/office/word/2015/wordml/symex" xmlns:wpg="http://schemas.microsoft.com/office/word/2010/wordprocessingGroup" xmlns:wpi="http://schemas.microsoft.com/office/word/2010/wordprocessingInk" xmlns:wne="http://schemas.microsoft.com/office/word/2006/wordml" xmlns:wps="http://schemas.microsoft.com/office/word/2010/wordprocessingShape" mc:Ignorable="w14 w15 w16se w16cid wp14">
   <w:footnote w:type="separator" w:id="-1">
     <w:p>
       <w:r>
@@ -6678,7 +7095,7 @@
 </file>
 
 <file path=word/numbering.xml><?xml version="1.0" encoding="utf-8"?>
-<w:numbering xmlns:wpc="http://schemas.microsoft.com/office/word/2010/wordprocessingCanvas" xmlns:mc="http://schemas.openxmlformats.org/markup-compatibility/2006" xmlns:o="urn:schemas-microsoft-com:office:office" xmlns:r="http://schemas.openxmlformats.org/officeDocument/2006/relationships" xmlns:m="http://schemas.openxmlformats.org/officeDocument/2006/math" xmlns:v="urn:schemas-microsoft-com:vml" xmlns:wp14="http://schemas.microsoft.com/office/word/2010/wordprocessingDrawing" xmlns:wp="http://schemas.openxmlformats.org/drawingml/2006/wordprocessingDrawing" xmlns:w10="urn:schemas-microsoft-com:office:word" xmlns:w="http://schemas.openxmlformats.org/wordprocessingml/2006/main" xmlns:w14="http://schemas.microsoft.com/office/word/2010/wordml" xmlns:w15="http://schemas.microsoft.com/office/word/2012/wordml" xmlns:wpg="http://schemas.microsoft.com/office/word/2010/wordprocessingGroup" xmlns:wpi="http://schemas.microsoft.com/office/word/2010/wordprocessingInk" xmlns:wne="http://schemas.microsoft.com/office/word/2006/wordml" xmlns:wps="http://schemas.microsoft.com/office/word/2010/wordprocessingShape" mc:Ignorable="w14 w15 wp14">
+<w:numbering xmlns:wpc="http://schemas.microsoft.com/office/word/2010/wordprocessingCanvas" xmlns:cx="http://schemas.microsoft.com/office/drawing/2014/chartex" xmlns:cx1="http://schemas.microsoft.com/office/drawing/2015/9/8/chartex" xmlns:cx2="http://schemas.microsoft.com/office/drawing/2015/10/21/chartex" xmlns:cx3="http://schemas.microsoft.com/office/drawing/2016/5/9/chartex" xmlns:cx4="http://schemas.microsoft.com/office/drawing/2016/5/10/chartex" xmlns:cx5="http://schemas.microsoft.com/office/drawing/2016/5/11/chartex" xmlns:cx6="http://schemas.microsoft.com/office/drawing/2016/5/12/chartex" xmlns:cx7="http://schemas.microsoft.com/office/drawing/2016/5/13/chartex" xmlns:cx8="http://schemas.microsoft.com/office/drawing/2016/5/14/chartex" xmlns:mc="http://schemas.openxmlformats.org/markup-compatibility/2006" xmlns:aink="http://schemas.microsoft.com/office/drawing/2016/ink" xmlns:am3d="http://schemas.microsoft.com/office/drawing/2017/model3d" xmlns:o="urn:schemas-microsoft-com:office:office" xmlns:r="http://schemas.openxmlformats.org/officeDocument/2006/relationships" xmlns:m="http://schemas.openxmlformats.org/officeDocument/2006/math" xmlns:v="urn:schemas-microsoft-com:vml" xmlns:wp14="http://schemas.microsoft.com/office/word/2010/wordprocessingDrawing" xmlns:wp="http://schemas.openxmlformats.org/drawingml/2006/wordprocessingDrawing" xmlns:w10="urn:schemas-microsoft-com:office:word" xmlns:w="http://schemas.openxmlformats.org/wordprocessingml/2006/main" xmlns:w14="http://schemas.microsoft.com/office/word/2010/wordml" xmlns:w15="http://schemas.microsoft.com/office/word/2012/wordml" xmlns:w16cid="http://schemas.microsoft.com/office/word/2016/wordml/cid" xmlns:w16se="http://schemas.microsoft.com/office/word/2015/wordml/symex" xmlns:wpg="http://schemas.microsoft.com/office/word/2010/wordprocessingGroup" xmlns:wpi="http://schemas.microsoft.com/office/word/2010/wordprocessingInk" xmlns:wne="http://schemas.microsoft.com/office/word/2006/wordml" xmlns:wps="http://schemas.microsoft.com/office/word/2010/wordprocessingShape" mc:Ignorable="w14 w15 w16se w16cid wp14">
   <w:abstractNum w:abstractNumId="0" w15:restartNumberingAfterBreak="0">
     <w:nsid w:val="00000001"/>
     <w:multiLevelType w:val="multilevel"/>
@@ -11377,7 +11794,7 @@
 </file>
 
 <file path=word/styles.xml><?xml version="1.0" encoding="utf-8"?>
-<w:styles xmlns:mc="http://schemas.openxmlformats.org/markup-compatibility/2006" xmlns:r="http://schemas.openxmlformats.org/officeDocument/2006/relationships" xmlns:w="http://schemas.openxmlformats.org/wordprocessingml/2006/main" xmlns:w14="http://schemas.microsoft.com/office/word/2010/wordml" xmlns:w15="http://schemas.microsoft.com/office/word/2012/wordml" mc:Ignorable="w14 w15">
+<w:styles xmlns:mc="http://schemas.openxmlformats.org/markup-compatibility/2006" xmlns:r="http://schemas.openxmlformats.org/officeDocument/2006/relationships" xmlns:w="http://schemas.openxmlformats.org/wordprocessingml/2006/main" xmlns:w14="http://schemas.microsoft.com/office/word/2010/wordml" xmlns:w15="http://schemas.microsoft.com/office/word/2012/wordml" xmlns:w16cid="http://schemas.microsoft.com/office/word/2016/wordml/cid" xmlns:w16se="http://schemas.microsoft.com/office/word/2015/wordml/symex" mc:Ignorable="w14 w15 w16se w16cid">
   <w:docDefaults>
     <w:rPrDefault>
       <w:rPr>
@@ -11387,7 +11804,7 @@
     </w:rPrDefault>
     <w:pPrDefault/>
   </w:docDefaults>
-  <w:latentStyles w:defLockedState="0" w:defUIPriority="0" w:defSemiHidden="0" w:defUnhideWhenUsed="0" w:defQFormat="0" w:count="371">
+  <w:latentStyles w:defLockedState="0" w:defUIPriority="0" w:defSemiHidden="0" w:defUnhideWhenUsed="0" w:defQFormat="0" w:count="375">
     <w:lsdException w:name="Normal" w:qFormat="1"/>
     <w:lsdException w:name="heading 1" w:qFormat="1"/>
     <w:lsdException w:name="heading 2" w:qFormat="1"/>
@@ -11487,7 +11904,6 @@
     <w:lsdException w:name="HTML Sample" w:semiHidden="1" w:unhideWhenUsed="1"/>
     <w:lsdException w:name="HTML Typewriter" w:semiHidden="1" w:unhideWhenUsed="1"/>
     <w:lsdException w:name="HTML Variable" w:semiHidden="1" w:unhideWhenUsed="1"/>
-    <w:lsdException w:name="Normal Table" w:semiHidden="1" w:unhideWhenUsed="1"/>
     <w:lsdException w:name="annotation subject" w:semiHidden="1" w:unhideWhenUsed="1"/>
     <w:lsdException w:name="No List" w:semiHidden="1" w:unhideWhenUsed="1"/>
     <w:lsdException w:name="Outline List 1" w:semiHidden="1" w:unhideWhenUsed="1"/>
@@ -11531,10 +11947,8 @@
     <w:lsdException w:name="Table Elegant" w:semiHidden="1" w:unhideWhenUsed="1"/>
     <w:lsdException w:name="Table Professional" w:semiHidden="1" w:unhideWhenUsed="1"/>
     <w:lsdException w:name="Table Subtle 1" w:semiHidden="1" w:unhideWhenUsed="1"/>
-    <w:lsdException w:name="Table Subtle 2" w:semiHidden="1" w:unhideWhenUsed="1"/>
     <w:lsdException w:name="Table Web 1" w:semiHidden="1" w:unhideWhenUsed="1"/>
     <w:lsdException w:name="Table Web 2" w:semiHidden="1" w:unhideWhenUsed="1"/>
-    <w:lsdException w:name="Table Web 3" w:semiHidden="1" w:unhideWhenUsed="1"/>
     <w:lsdException w:name="Balloon Text" w:semiHidden="1" w:unhideWhenUsed="1"/>
     <w:lsdException w:name="Table Theme" w:semiHidden="1" w:unhideWhenUsed="1"/>
     <w:lsdException w:name="Placeholder Text" w:semiHidden="1" w:uiPriority="99"/>
@@ -11752,6 +12166,10 @@
     <w:lsdException w:name="List Table 5 Dark Accent 6" w:uiPriority="50"/>
     <w:lsdException w:name="List Table 6 Colorful Accent 6" w:uiPriority="51"/>
     <w:lsdException w:name="List Table 7 Colorful Accent 6" w:uiPriority="52"/>
+    <w:lsdException w:name="Mention" w:semiHidden="1" w:uiPriority="99" w:unhideWhenUsed="1"/>
+    <w:lsdException w:name="Smart Hyperlink" w:semiHidden="1" w:uiPriority="99" w:unhideWhenUsed="1"/>
+    <w:lsdException w:name="Hashtag" w:semiHidden="1" w:uiPriority="99" w:unhideWhenUsed="1"/>
+    <w:lsdException w:name="Unresolved Mention" w:semiHidden="1" w:uiPriority="99" w:unhideWhenUsed="1"/>
   </w:latentStyles>
   <w:style w:type="paragraph" w:default="1" w:styleId="Normal">
     <w:name w:val="Normal"/>

</xml_diff>